<commit_message>
Testing out the map
</commit_message>
<xml_diff>
--- a/Senior Project Documentation.docx
+++ b/Senior Project Documentation.docx
@@ -847,6 +847,26 @@
       </w:r>
       <w:bookmarkEnd w:id="2"/>
     </w:p>
+    <w:p>
+      <w:pPr>
+        <w:pStyle w:val="Heading1"/>
+      </w:pPr>
+      <w:r>
+        <w:t>Bibliography</w:t>
+      </w:r>
+    </w:p>
+    <w:p>
+      <w:hyperlink r:id="rId12" w:history="1">
+        <w:r>
+          <w:rPr>
+            <w:rStyle w:val="Hyperlink"/>
+          </w:rPr>
+          <w:t>https://www.w3schools.com/java/java_arrays_multi.asp</w:t>
+        </w:r>
+      </w:hyperlink>
+    </w:p>
+    <w:p/>
+    <w:p/>
     <w:p/>
     <w:p/>
     <w:sectPr>
@@ -2233,6 +2253,18 @@
       <w:u w:val="single"/>
     </w:rPr>
   </w:style>
+  <w:style w:type="character" w:styleId="UnresolvedMention">
+    <w:name w:val="Unresolved Mention"/>
+    <w:basedOn w:val="DefaultParagraphFont"/>
+    <w:uiPriority w:val="99"/>
+    <w:semiHidden/>
+    <w:unhideWhenUsed/>
+    <w:rsid w:val="00754AB4"/>
+    <w:rPr>
+      <w:color w:val="605E5C"/>
+      <w:shd w:val="clear" w:color="auto" w:fill="E1DFDD"/>
+    </w:rPr>
+  </w:style>
 </w:styles>
 </file>
 
@@ -2552,10 +2584,6 @@
 </file>
 
 <file path=customXml/item1.xml><?xml version="1.0" encoding="utf-8"?>
-<b:Sources xmlns:b="http://schemas.openxmlformats.org/officeDocument/2006/bibliography" xmlns="http://schemas.openxmlformats.org/officeDocument/2006/bibliography" SelectedStyle="\CHICAGO.XSL" StyleName="Chicago" Version="16"/>
-</file>
-
-<file path=customXml/item2.xml><?xml version="1.0" encoding="utf-8"?>
 <p:properties xmlns:p="http://schemas.microsoft.com/office/2006/metadata/properties" xmlns:xsi="http://www.w3.org/2001/XMLSchema-instance" xmlns:pc="http://schemas.microsoft.com/office/infopath/2007/PartnerControls">
   <documentManagement>
     <_activity xmlns="ee3fa869-338d-409e-ad68-ffdda0f66e0e" xsi:nil="true"/>
@@ -2563,16 +2591,11 @@
 </p:properties>
 </file>
 
-<file path=customXml/item3.xml><?xml version="1.0" encoding="utf-8"?>
-<?mso-contentType ?>
-<FormTemplates xmlns="http://schemas.microsoft.com/sharepoint/v3/contenttype/forms">
-  <Display>DocumentLibraryForm</Display>
-  <Edit>DocumentLibraryForm</Edit>
-  <New>DocumentLibraryForm</New>
-</FormTemplates>
+<file path=customXml/item2.xml><?xml version="1.0" encoding="utf-8"?>
+<b:Sources xmlns:b="http://schemas.openxmlformats.org/officeDocument/2006/bibliography" xmlns="http://schemas.openxmlformats.org/officeDocument/2006/bibliography" SelectedStyle="\CHICAGO.XSL" StyleName="Chicago" Version="16"/>
 </file>
 
-<file path=customXml/item4.xml><?xml version="1.0" encoding="utf-8"?>
+<file path=customXml/item3.xml><?xml version="1.0" encoding="utf-8"?>
 <ct:contentTypeSchema xmlns:ct="http://schemas.microsoft.com/office/2006/metadata/contentType" xmlns:ma="http://schemas.microsoft.com/office/2006/metadata/properties/metaAttributes" ct:_="" ma:_="" ma:contentTypeName="Document" ma:contentTypeID="0x010100AD9183C183CE7F4182736E7B6FAA1471" ma:contentTypeVersion="8" ma:contentTypeDescription="Create a new document." ma:contentTypeScope="" ma:versionID="6d9203e069f829f0903450143aca9827">
   <xsd:schema xmlns:xsd="http://www.w3.org/2001/XMLSchema" xmlns:xs="http://www.w3.org/2001/XMLSchema" xmlns:p="http://schemas.microsoft.com/office/2006/metadata/properties" xmlns:ns3="ee3fa869-338d-409e-ad68-ffdda0f66e0e" targetNamespace="http://schemas.microsoft.com/office/2006/metadata/properties" ma:root="true" ma:fieldsID="f7623c952454e8b59aafc1a5970208e8" ns3:_="">
     <xsd:import namespace="ee3fa869-338d-409e-ad68-ffdda0f66e0e"/>
@@ -2740,15 +2763,16 @@
 </ct:contentTypeSchema>
 </file>
 
-<file path=customXml/itemProps1.xml><?xml version="1.0" encoding="utf-8"?>
-<ds:datastoreItem xmlns:ds="http://schemas.openxmlformats.org/officeDocument/2006/customXml" ds:itemID="{9A5736F4-0B3E-49EF-BCE1-D4A1CABF672A}">
-  <ds:schemaRefs>
-    <ds:schemaRef ds:uri="http://schemas.openxmlformats.org/officeDocument/2006/bibliography"/>
-  </ds:schemaRefs>
-</ds:datastoreItem>
+<file path=customXml/item4.xml><?xml version="1.0" encoding="utf-8"?>
+<?mso-contentType ?>
+<FormTemplates xmlns="http://schemas.microsoft.com/sharepoint/v3/contenttype/forms">
+  <Display>DocumentLibraryForm</Display>
+  <Edit>DocumentLibraryForm</Edit>
+  <New>DocumentLibraryForm</New>
+</FormTemplates>
 </file>
 
-<file path=customXml/itemProps2.xml><?xml version="1.0" encoding="utf-8"?>
+<file path=customXml/itemProps1.xml><?xml version="1.0" encoding="utf-8"?>
 <ds:datastoreItem xmlns:ds="http://schemas.openxmlformats.org/officeDocument/2006/customXml" ds:itemID="{EE45B69F-367A-4C5D-B470-6FA84AFBF402}">
   <ds:schemaRefs>
     <ds:schemaRef ds:uri="http://schemas.microsoft.com/office/2006/metadata/properties"/>
@@ -2758,15 +2782,15 @@
 </ds:datastoreItem>
 </file>
 
-<file path=customXml/itemProps3.xml><?xml version="1.0" encoding="utf-8"?>
-<ds:datastoreItem xmlns:ds="http://schemas.openxmlformats.org/officeDocument/2006/customXml" ds:itemID="{2ACA8AA5-7236-49FE-8474-E5B5E827EE13}">
+<file path=customXml/itemProps2.xml><?xml version="1.0" encoding="utf-8"?>
+<ds:datastoreItem xmlns:ds="http://schemas.openxmlformats.org/officeDocument/2006/customXml" ds:itemID="{9A5736F4-0B3E-49EF-BCE1-D4A1CABF672A}">
   <ds:schemaRefs>
-    <ds:schemaRef ds:uri="http://schemas.microsoft.com/sharepoint/v3/contenttype/forms"/>
+    <ds:schemaRef ds:uri="http://schemas.openxmlformats.org/officeDocument/2006/bibliography"/>
   </ds:schemaRefs>
 </ds:datastoreItem>
 </file>
 
-<file path=customXml/itemProps4.xml><?xml version="1.0" encoding="utf-8"?>
+<file path=customXml/itemProps3.xml><?xml version="1.0" encoding="utf-8"?>
 <ds:datastoreItem xmlns:ds="http://schemas.openxmlformats.org/officeDocument/2006/customXml" ds:itemID="{2F06AB04-8380-4A85-87BC-21F16DB57454}">
   <ds:schemaRefs>
     <ds:schemaRef ds:uri="http://schemas.microsoft.com/office/2006/metadata/contentType"/>
@@ -2782,4 +2806,12 @@
     <ds:schemaRef ds:uri="http://schemas.microsoft.com/internal/obd"/>
   </ds:schemaRefs>
 </ds:datastoreItem>
+</file>
+
+<file path=customXml/itemProps4.xml><?xml version="1.0" encoding="utf-8"?>
+<ds:datastoreItem xmlns:ds="http://schemas.openxmlformats.org/officeDocument/2006/customXml" ds:itemID="{2ACA8AA5-7236-49FE-8474-E5B5E827EE13}">
+  <ds:schemaRefs>
+    <ds:schemaRef ds:uri="http://schemas.microsoft.com/sharepoint/v3/contenttype/forms"/>
+  </ds:schemaRefs>
+</ds:datastoreItem>
 </file>
</xml_diff>

<commit_message>
adding 2 bibliographies about the wavefunctioncollapse on the documentation
</commit_message>
<xml_diff>
--- a/Senior Project Documentation.docx
+++ b/Senior Project Documentation.docx
@@ -861,10 +861,27 @@
           <w:rPr>
             <w:rStyle w:val="Hyperlink"/>
           </w:rPr>
-          <w:t>https://www.w3schools.com/java/java_arrays_multi.asp</w:t>
+          <w:t>https://github.com/mxgmn/WaveFunctionCollaps</w:t>
+        </w:r>
+        <w:r>
+          <w:rPr>
+            <w:rStyle w:val="Hyperlink"/>
+          </w:rPr>
+          <w:t>e</w:t>
         </w:r>
       </w:hyperlink>
     </w:p>
+    <w:p>
+      <w:hyperlink r:id="rId13" w:history="1">
+        <w:r>
+          <w:rPr>
+            <w:rStyle w:val="Hyperlink"/>
+          </w:rPr>
+          <w:t>https://www.boristhebrave.com/2020/04/13/wave-function-collapse-explained/</w:t>
+        </w:r>
+      </w:hyperlink>
+    </w:p>
+    <w:p/>
     <w:p/>
     <w:p/>
     <w:p/>
@@ -2265,6 +2282,18 @@
       <w:shd w:val="clear" w:color="auto" w:fill="E1DFDD"/>
     </w:rPr>
   </w:style>
+  <w:style w:type="character" w:styleId="FollowedHyperlink">
+    <w:name w:val="FollowedHyperlink"/>
+    <w:basedOn w:val="DefaultParagraphFont"/>
+    <w:uiPriority w:val="99"/>
+    <w:semiHidden/>
+    <w:unhideWhenUsed/>
+    <w:rsid w:val="006B2B44"/>
+    <w:rPr>
+      <w:color w:val="96607D" w:themeColor="followedHyperlink"/>
+      <w:u w:val="single"/>
+    </w:rPr>
+  </w:style>
 </w:styles>
 </file>
 
@@ -2584,18 +2613,6 @@
 </file>
 
 <file path=customXml/item1.xml><?xml version="1.0" encoding="utf-8"?>
-<p:properties xmlns:p="http://schemas.microsoft.com/office/2006/metadata/properties" xmlns:xsi="http://www.w3.org/2001/XMLSchema-instance" xmlns:pc="http://schemas.microsoft.com/office/infopath/2007/PartnerControls">
-  <documentManagement>
-    <_activity xmlns="ee3fa869-338d-409e-ad68-ffdda0f66e0e" xsi:nil="true"/>
-  </documentManagement>
-</p:properties>
-</file>
-
-<file path=customXml/item2.xml><?xml version="1.0" encoding="utf-8"?>
-<b:Sources xmlns:b="http://schemas.openxmlformats.org/officeDocument/2006/bibliography" xmlns="http://schemas.openxmlformats.org/officeDocument/2006/bibliography" SelectedStyle="\CHICAGO.XSL" StyleName="Chicago" Version="16"/>
-</file>
-
-<file path=customXml/item3.xml><?xml version="1.0" encoding="utf-8"?>
 <ct:contentTypeSchema xmlns:ct="http://schemas.microsoft.com/office/2006/metadata/contentType" xmlns:ma="http://schemas.microsoft.com/office/2006/metadata/properties/metaAttributes" ct:_="" ma:_="" ma:contentTypeName="Document" ma:contentTypeID="0x010100AD9183C183CE7F4182736E7B6FAA1471" ma:contentTypeVersion="8" ma:contentTypeDescription="Create a new document." ma:contentTypeScope="" ma:versionID="6d9203e069f829f0903450143aca9827">
   <xsd:schema xmlns:xsd="http://www.w3.org/2001/XMLSchema" xmlns:xs="http://www.w3.org/2001/XMLSchema" xmlns:p="http://schemas.microsoft.com/office/2006/metadata/properties" xmlns:ns3="ee3fa869-338d-409e-ad68-ffdda0f66e0e" targetNamespace="http://schemas.microsoft.com/office/2006/metadata/properties" ma:root="true" ma:fieldsID="f7623c952454e8b59aafc1a5970208e8" ns3:_="">
     <xsd:import namespace="ee3fa869-338d-409e-ad68-ffdda0f66e0e"/>
@@ -2763,7 +2780,15 @@
 </ct:contentTypeSchema>
 </file>
 
-<file path=customXml/item4.xml><?xml version="1.0" encoding="utf-8"?>
+<file path=customXml/item2.xml><?xml version="1.0" encoding="utf-8"?>
+<p:properties xmlns:p="http://schemas.microsoft.com/office/2006/metadata/properties" xmlns:xsi="http://www.w3.org/2001/XMLSchema-instance" xmlns:pc="http://schemas.microsoft.com/office/infopath/2007/PartnerControls">
+  <documentManagement>
+    <_activity xmlns="ee3fa869-338d-409e-ad68-ffdda0f66e0e" xsi:nil="true"/>
+  </documentManagement>
+</p:properties>
+</file>
+
+<file path=customXml/item3.xml><?xml version="1.0" encoding="utf-8"?>
 <?mso-contentType ?>
 <FormTemplates xmlns="http://schemas.microsoft.com/sharepoint/v3/contenttype/forms">
   <Display>DocumentLibraryForm</Display>
@@ -2772,25 +2797,11 @@
 </FormTemplates>
 </file>
 
-<file path=customXml/itemProps1.xml><?xml version="1.0" encoding="utf-8"?>
-<ds:datastoreItem xmlns:ds="http://schemas.openxmlformats.org/officeDocument/2006/customXml" ds:itemID="{EE45B69F-367A-4C5D-B470-6FA84AFBF402}">
-  <ds:schemaRefs>
-    <ds:schemaRef ds:uri="http://schemas.microsoft.com/office/2006/metadata/properties"/>
-    <ds:schemaRef ds:uri="http://schemas.microsoft.com/office/infopath/2007/PartnerControls"/>
-    <ds:schemaRef ds:uri="ee3fa869-338d-409e-ad68-ffdda0f66e0e"/>
-  </ds:schemaRefs>
-</ds:datastoreItem>
+<file path=customXml/item4.xml><?xml version="1.0" encoding="utf-8"?>
+<b:Sources xmlns:b="http://schemas.openxmlformats.org/officeDocument/2006/bibliography" xmlns="http://schemas.openxmlformats.org/officeDocument/2006/bibliography" SelectedStyle="\CHICAGO.XSL" StyleName="Chicago" Version="16"/>
 </file>
 
-<file path=customXml/itemProps2.xml><?xml version="1.0" encoding="utf-8"?>
-<ds:datastoreItem xmlns:ds="http://schemas.openxmlformats.org/officeDocument/2006/customXml" ds:itemID="{9A5736F4-0B3E-49EF-BCE1-D4A1CABF672A}">
-  <ds:schemaRefs>
-    <ds:schemaRef ds:uri="http://schemas.openxmlformats.org/officeDocument/2006/bibliography"/>
-  </ds:schemaRefs>
-</ds:datastoreItem>
-</file>
-
-<file path=customXml/itemProps3.xml><?xml version="1.0" encoding="utf-8"?>
+<file path=customXml/itemProps1.xml><?xml version="1.0" encoding="utf-8"?>
 <ds:datastoreItem xmlns:ds="http://schemas.openxmlformats.org/officeDocument/2006/customXml" ds:itemID="{2F06AB04-8380-4A85-87BC-21F16DB57454}">
   <ds:schemaRefs>
     <ds:schemaRef ds:uri="http://schemas.microsoft.com/office/2006/metadata/contentType"/>
@@ -2808,10 +2819,28 @@
 </ds:datastoreItem>
 </file>
 
-<file path=customXml/itemProps4.xml><?xml version="1.0" encoding="utf-8"?>
+<file path=customXml/itemProps2.xml><?xml version="1.0" encoding="utf-8"?>
+<ds:datastoreItem xmlns:ds="http://schemas.openxmlformats.org/officeDocument/2006/customXml" ds:itemID="{EE45B69F-367A-4C5D-B470-6FA84AFBF402}">
+  <ds:schemaRefs>
+    <ds:schemaRef ds:uri="http://schemas.microsoft.com/office/2006/metadata/properties"/>
+    <ds:schemaRef ds:uri="http://schemas.microsoft.com/office/infopath/2007/PartnerControls"/>
+    <ds:schemaRef ds:uri="ee3fa869-338d-409e-ad68-ffdda0f66e0e"/>
+  </ds:schemaRefs>
+</ds:datastoreItem>
+</file>
+
+<file path=customXml/itemProps3.xml><?xml version="1.0" encoding="utf-8"?>
 <ds:datastoreItem xmlns:ds="http://schemas.openxmlformats.org/officeDocument/2006/customXml" ds:itemID="{2ACA8AA5-7236-49FE-8474-E5B5E827EE13}">
   <ds:schemaRefs>
     <ds:schemaRef ds:uri="http://schemas.microsoft.com/sharepoint/v3/contenttype/forms"/>
   </ds:schemaRefs>
 </ds:datastoreItem>
+</file>
+
+<file path=customXml/itemProps4.xml><?xml version="1.0" encoding="utf-8"?>
+<ds:datastoreItem xmlns:ds="http://schemas.openxmlformats.org/officeDocument/2006/customXml" ds:itemID="{9A5736F4-0B3E-49EF-BCE1-D4A1CABF672A}">
+  <ds:schemaRefs>
+    <ds:schemaRef ds:uri="http://schemas.openxmlformats.org/officeDocument/2006/bibliography"/>
+  </ds:schemaRefs>
+</ds:datastoreItem>
 </file>
</xml_diff>